<commit_message>
Update document & change length nameScience in sciences table & create migrate file for classes table
</commit_message>
<xml_diff>
--- a/Document/MÔ TẢ WEBSITE QUẢN LÝ ĐOÀN HỘI.docx
+++ b/Document/MÔ TẢ WEBSITE QUẢN LÝ ĐOÀN HỘI.docx
@@ -310,8 +310,6 @@
               </w:rPr>
               <w:t>VD: KH13</w:t>
             </w:r>
-            <w:bookmarkStart w:id="0" w:name="_GoBack"/>
-            <w:bookmarkEnd w:id="0"/>
           </w:p>
         </w:tc>
       </w:tr>
@@ -1075,7 +1073,7 @@
                 <w:szCs w:val="26"/>
                 <w:vertAlign w:val="baseline"/>
               </w:rPr>
-              <w:t>Increasing</w:t>
+              <w:t>string</w:t>
             </w:r>
           </w:p>
         </w:tc>
@@ -1137,6 +1135,62 @@
                 <w:vertAlign w:val="baseline"/>
               </w:rPr>
               <w:t>Mỗi lớp chỉ có một mã duy nhất</w:t>
+            </w:r>
+          </w:p>
+          <w:p>
+            <w:pPr>
+              <w:numPr>
+                <w:ilvl w:val="0"/>
+                <w:numId w:val="0"/>
+              </w:numPr>
+              <w:jc w:val="both"/>
+              <w:rPr>
+                <w:rFonts w:hint="default" w:ascii="Times New Roman" w:hAnsi="Times New Roman" w:cs="Times New Roman"/>
+                <w:b/>
+                <w:bCs/>
+                <w:sz w:val="26"/>
+                <w:szCs w:val="26"/>
+                <w:vertAlign w:val="baseline"/>
+              </w:rPr>
+            </w:pPr>
+            <w:r>
+              <w:rPr>
+                <w:rFonts w:hint="default" w:ascii="Times New Roman" w:hAnsi="Times New Roman" w:cs="Times New Roman"/>
+                <w:b/>
+                <w:bCs/>
+                <w:sz w:val="26"/>
+                <w:szCs w:val="26"/>
+                <w:vertAlign w:val="baseline"/>
+              </w:rPr>
+              <w:t>Mã lớp học có cấu trúc:</w:t>
+            </w:r>
+          </w:p>
+          <w:p>
+            <w:pPr>
+              <w:numPr>
+                <w:ilvl w:val="0"/>
+                <w:numId w:val="0"/>
+              </w:numPr>
+              <w:jc w:val="both"/>
+              <w:rPr>
+                <w:rFonts w:hint="default" w:ascii="Times New Roman" w:hAnsi="Times New Roman" w:cs="Times New Roman"/>
+                <w:b/>
+                <w:bCs/>
+                <w:sz w:val="26"/>
+                <w:szCs w:val="26"/>
+                <w:vertAlign w:val="baseline"/>
+              </w:rPr>
+            </w:pPr>
+            <w:r>
+              <w:rPr>
+                <w:rFonts w:hint="default" w:ascii="Times New Roman" w:hAnsi="Times New Roman" w:cs="Times New Roman"/>
+                <w:b/>
+                <w:bCs/>
+                <w:sz w:val="26"/>
+                <w:szCs w:val="26"/>
+                <w:vertAlign w:val="baseline"/>
+              </w:rPr>
+              <w:t>2 số cuối của Khóa + số cuối của lớp, Nếu số cuối của lớp = 0 thì + 9;</w:t>
             </w:r>
           </w:p>
         </w:tc>
@@ -1333,8 +1387,10 @@
                 <w:szCs w:val="26"/>
                 <w:vertAlign w:val="baseline"/>
               </w:rPr>
-              <w:t>Unsigned - Integer</w:t>
-            </w:r>
+              <w:t>string</w:t>
+            </w:r>
+            <w:bookmarkStart w:id="0" w:name="_GoBack"/>
+            <w:bookmarkEnd w:id="0"/>
           </w:p>
         </w:tc>
         <w:tc>
@@ -3988,7 +4044,7 @@
                 <w:szCs w:val="26"/>
                 <w:vertAlign w:val="baseline"/>
               </w:rPr>
-              <w:t>Increasing</w:t>
+              <w:t>String</w:t>
             </w:r>
           </w:p>
         </w:tc>
@@ -4022,6 +4078,73 @@
                 <w:vertAlign w:val="baseline"/>
               </w:rPr>
               <w:t>Mã năm học</w:t>
+            </w:r>
+            <w:r>
+              <w:rPr>
+                <w:rFonts w:hint="default" w:ascii="Times New Roman" w:hAnsi="Times New Roman" w:cs="Times New Roman"/>
+                <w:b/>
+                <w:bCs/>
+                <w:sz w:val="26"/>
+                <w:szCs w:val="26"/>
+                <w:vertAlign w:val="baseline"/>
+              </w:rPr>
+              <w:t xml:space="preserve"> là Khóa chính.</w:t>
+            </w:r>
+          </w:p>
+          <w:p>
+            <w:pPr>
+              <w:numPr>
+                <w:ilvl w:val="0"/>
+                <w:numId w:val="0"/>
+              </w:numPr>
+              <w:jc w:val="both"/>
+              <w:rPr>
+                <w:rFonts w:hint="default" w:ascii="Times New Roman" w:hAnsi="Times New Roman" w:cs="Times New Roman"/>
+                <w:b/>
+                <w:bCs/>
+                <w:sz w:val="26"/>
+                <w:szCs w:val="26"/>
+                <w:vertAlign w:val="baseline"/>
+              </w:rPr>
+            </w:pPr>
+            <w:r>
+              <w:rPr>
+                <w:rFonts w:hint="default" w:ascii="Times New Roman" w:hAnsi="Times New Roman" w:cs="Times New Roman"/>
+                <w:b/>
+                <w:bCs/>
+                <w:sz w:val="26"/>
+                <w:szCs w:val="26"/>
+                <w:vertAlign w:val="baseline"/>
+              </w:rPr>
+              <w:t>Mã năm học được tạo bằng mẫu: NH + 2 số cuối lần lượt của năm.</w:t>
+            </w:r>
+          </w:p>
+          <w:p>
+            <w:pPr>
+              <w:numPr>
+                <w:ilvl w:val="0"/>
+                <w:numId w:val="0"/>
+              </w:numPr>
+              <w:jc w:val="both"/>
+              <w:rPr>
+                <w:rFonts w:hint="default" w:ascii="Times New Roman" w:hAnsi="Times New Roman" w:cs="Times New Roman"/>
+                <w:b/>
+                <w:bCs/>
+                <w:sz w:val="26"/>
+                <w:szCs w:val="26"/>
+                <w:vertAlign w:val="baseline"/>
+              </w:rPr>
+            </w:pPr>
+            <w:r>
+              <w:rPr>
+                <w:rFonts w:hint="default" w:ascii="Times New Roman" w:hAnsi="Times New Roman" w:cs="Times New Roman"/>
+                <w:b/>
+                <w:bCs/>
+                <w:sz w:val="26"/>
+                <w:szCs w:val="26"/>
+                <w:vertAlign w:val="baseline"/>
+              </w:rPr>
+              <w:t>VD: Năm học 2016 - 2017 sẽ có mã: NH1617</w:t>
             </w:r>
           </w:p>
         </w:tc>

</xml_diff>

<commit_message>
Fix id class and science
</commit_message>
<xml_diff>
--- a/Document/MÔ TẢ WEBSITE QUẢN LÝ ĐOÀN HỘI.docx
+++ b/Document/MÔ TẢ WEBSITE QUẢN LÝ ĐOÀN HỘI.docx
@@ -255,62 +255,6 @@
               <w:t>Mỗi khóa chỉ có một mã duy nhất</w:t>
             </w:r>
           </w:p>
-          <w:p>
-            <w:pPr>
-              <w:numPr>
-                <w:ilvl w:val="0"/>
-                <w:numId w:val="0"/>
-              </w:numPr>
-              <w:jc w:val="both"/>
-              <w:rPr>
-                <w:rFonts w:hint="default" w:ascii="Times New Roman" w:hAnsi="Times New Roman" w:cs="Times New Roman"/>
-                <w:b/>
-                <w:bCs/>
-                <w:sz w:val="26"/>
-                <w:szCs w:val="26"/>
-                <w:vertAlign w:val="baseline"/>
-              </w:rPr>
-            </w:pPr>
-            <w:r>
-              <w:rPr>
-                <w:rFonts w:hint="default" w:ascii="Times New Roman" w:hAnsi="Times New Roman" w:cs="Times New Roman"/>
-                <w:b/>
-                <w:bCs/>
-                <w:sz w:val="26"/>
-                <w:szCs w:val="26"/>
-                <w:vertAlign w:val="baseline"/>
-              </w:rPr>
-              <w:t>Mã khóa học được tạo theo mẫu: KH+ 2 số cuối của khóa.</w:t>
-            </w:r>
-          </w:p>
-          <w:p>
-            <w:pPr>
-              <w:numPr>
-                <w:ilvl w:val="0"/>
-                <w:numId w:val="0"/>
-              </w:numPr>
-              <w:jc w:val="both"/>
-              <w:rPr>
-                <w:rFonts w:hint="default" w:ascii="Times New Roman" w:hAnsi="Times New Roman" w:cs="Times New Roman"/>
-                <w:b/>
-                <w:bCs/>
-                <w:sz w:val="26"/>
-                <w:szCs w:val="26"/>
-                <w:vertAlign w:val="baseline"/>
-              </w:rPr>
-            </w:pPr>
-            <w:r>
-              <w:rPr>
-                <w:rFonts w:hint="default" w:ascii="Times New Roman" w:hAnsi="Times New Roman" w:cs="Times New Roman"/>
-                <w:b/>
-                <w:bCs/>
-                <w:sz w:val="26"/>
-                <w:szCs w:val="26"/>
-                <w:vertAlign w:val="baseline"/>
-              </w:rPr>
-              <w:t>VD: KH13</w:t>
-            </w:r>
-          </w:p>
         </w:tc>
       </w:tr>
       <w:tr>
@@ -1073,7 +1017,7 @@
                 <w:szCs w:val="26"/>
                 <w:vertAlign w:val="baseline"/>
               </w:rPr>
-              <w:t>string</w:t>
+              <w:t>Increasing</w:t>
             </w:r>
           </w:p>
         </w:tc>
@@ -1135,62 +1079,6 @@
                 <w:vertAlign w:val="baseline"/>
               </w:rPr>
               <w:t>Mỗi lớp chỉ có một mã duy nhất</w:t>
-            </w:r>
-          </w:p>
-          <w:p>
-            <w:pPr>
-              <w:numPr>
-                <w:ilvl w:val="0"/>
-                <w:numId w:val="0"/>
-              </w:numPr>
-              <w:jc w:val="both"/>
-              <w:rPr>
-                <w:rFonts w:hint="default" w:ascii="Times New Roman" w:hAnsi="Times New Roman" w:cs="Times New Roman"/>
-                <w:b/>
-                <w:bCs/>
-                <w:sz w:val="26"/>
-                <w:szCs w:val="26"/>
-                <w:vertAlign w:val="baseline"/>
-              </w:rPr>
-            </w:pPr>
-            <w:r>
-              <w:rPr>
-                <w:rFonts w:hint="default" w:ascii="Times New Roman" w:hAnsi="Times New Roman" w:cs="Times New Roman"/>
-                <w:b/>
-                <w:bCs/>
-                <w:sz w:val="26"/>
-                <w:szCs w:val="26"/>
-                <w:vertAlign w:val="baseline"/>
-              </w:rPr>
-              <w:t>Mã lớp học có cấu trúc:</w:t>
-            </w:r>
-          </w:p>
-          <w:p>
-            <w:pPr>
-              <w:numPr>
-                <w:ilvl w:val="0"/>
-                <w:numId w:val="0"/>
-              </w:numPr>
-              <w:jc w:val="both"/>
-              <w:rPr>
-                <w:rFonts w:hint="default" w:ascii="Times New Roman" w:hAnsi="Times New Roman" w:cs="Times New Roman"/>
-                <w:b/>
-                <w:bCs/>
-                <w:sz w:val="26"/>
-                <w:szCs w:val="26"/>
-                <w:vertAlign w:val="baseline"/>
-              </w:rPr>
-            </w:pPr>
-            <w:r>
-              <w:rPr>
-                <w:rFonts w:hint="default" w:ascii="Times New Roman" w:hAnsi="Times New Roman" w:cs="Times New Roman"/>
-                <w:b/>
-                <w:bCs/>
-                <w:sz w:val="26"/>
-                <w:szCs w:val="26"/>
-                <w:vertAlign w:val="baseline"/>
-              </w:rPr>
-              <w:t>2 số cuối của Khóa + số cuối của lớp, Nếu số cuối của lớp = 0 thì + 9;</w:t>
             </w:r>
           </w:p>
         </w:tc>
@@ -1389,8 +1277,6 @@
               </w:rPr>
               <w:t>string</w:t>
             </w:r>
-            <w:bookmarkStart w:id="0" w:name="_GoBack"/>
-            <w:bookmarkEnd w:id="0"/>
           </w:p>
         </w:tc>
         <w:tc>
@@ -4044,7 +3930,7 @@
                 <w:szCs w:val="26"/>
                 <w:vertAlign w:val="baseline"/>
               </w:rPr>
-              <w:t>String</w:t>
+              <w:t>Increasing</w:t>
             </w:r>
           </w:p>
         </w:tc>
@@ -4077,75 +3963,10 @@
                 <w:szCs w:val="26"/>
                 <w:vertAlign w:val="baseline"/>
               </w:rPr>
-              <w:t>Mã năm học</w:t>
-            </w:r>
-            <w:r>
-              <w:rPr>
-                <w:rFonts w:hint="default" w:ascii="Times New Roman" w:hAnsi="Times New Roman" w:cs="Times New Roman"/>
-                <w:b/>
-                <w:bCs/>
-                <w:sz w:val="26"/>
-                <w:szCs w:val="26"/>
-                <w:vertAlign w:val="baseline"/>
-              </w:rPr>
-              <w:t xml:space="preserve"> là Khóa chính.</w:t>
-            </w:r>
-          </w:p>
-          <w:p>
-            <w:pPr>
-              <w:numPr>
-                <w:ilvl w:val="0"/>
-                <w:numId w:val="0"/>
-              </w:numPr>
-              <w:jc w:val="both"/>
-              <w:rPr>
-                <w:rFonts w:hint="default" w:ascii="Times New Roman" w:hAnsi="Times New Roman" w:cs="Times New Roman"/>
-                <w:b/>
-                <w:bCs/>
-                <w:sz w:val="26"/>
-                <w:szCs w:val="26"/>
-                <w:vertAlign w:val="baseline"/>
-              </w:rPr>
-            </w:pPr>
-            <w:r>
-              <w:rPr>
-                <w:rFonts w:hint="default" w:ascii="Times New Roman" w:hAnsi="Times New Roman" w:cs="Times New Roman"/>
-                <w:b/>
-                <w:bCs/>
-                <w:sz w:val="26"/>
-                <w:szCs w:val="26"/>
-                <w:vertAlign w:val="baseline"/>
-              </w:rPr>
-              <w:t>Mã năm học được tạo bằng mẫu: NH + 2 số cuối lần lượt của năm.</w:t>
-            </w:r>
-          </w:p>
-          <w:p>
-            <w:pPr>
-              <w:numPr>
-                <w:ilvl w:val="0"/>
-                <w:numId w:val="0"/>
-              </w:numPr>
-              <w:jc w:val="both"/>
-              <w:rPr>
-                <w:rFonts w:hint="default" w:ascii="Times New Roman" w:hAnsi="Times New Roman" w:cs="Times New Roman"/>
-                <w:b/>
-                <w:bCs/>
-                <w:sz w:val="26"/>
-                <w:szCs w:val="26"/>
-                <w:vertAlign w:val="baseline"/>
-              </w:rPr>
-            </w:pPr>
-            <w:r>
-              <w:rPr>
-                <w:rFonts w:hint="default" w:ascii="Times New Roman" w:hAnsi="Times New Roman" w:cs="Times New Roman"/>
-                <w:b/>
-                <w:bCs/>
-                <w:sz w:val="26"/>
-                <w:szCs w:val="26"/>
-                <w:vertAlign w:val="baseline"/>
-              </w:rPr>
-              <w:t>VD: Năm học 2016 - 2017 sẽ có mã: NH1617</w:t>
-            </w:r>
+              <w:t>Mã năm học là Khóa chính.</w:t>
+            </w:r>
+            <w:bookmarkStart w:id="0" w:name="_GoBack"/>
+            <w:bookmarkEnd w:id="0"/>
           </w:p>
         </w:tc>
       </w:tr>

</xml_diff>